<commit_message>
Incluir Opciones V y W
</commit_message>
<xml_diff>
--- a/docs/Memoria.docx
+++ b/docs/Memoria.docx
@@ -296,8 +296,13 @@
                       <wps:txbx>
                         <w:txbxContent>
                           <w:p>
+                            <w:proofErr w:type="spellStart"/>
                             <w:r>
-                              <w:t>espec PACIENTES</w:t>
+                              <w:t>espec</w:t>
+                            </w:r>
+                            <w:proofErr w:type="spellEnd"/>
+                            <w:r>
+                              <w:t xml:space="preserve"> PACIENTE</w:t>
                             </w:r>
                           </w:p>
                           <w:p>
@@ -344,12 +349,19 @@
                             <w:r>
                               <w:t xml:space="preserve">arcial </w:t>
                             </w:r>
+                            <w:proofErr w:type="spellStart"/>
                             <w:r>
                               <w:t>esHernia</w:t>
                             </w:r>
+                            <w:proofErr w:type="spellEnd"/>
                             <w:r>
-                              <w:t>: -&gt;bool</w:t>
+                              <w:t>: -&gt;</w:t>
                             </w:r>
+                            <w:proofErr w:type="spellStart"/>
+                            <w:r>
+                              <w:t>bool</w:t>
+                            </w:r>
+                            <w:proofErr w:type="spellEnd"/>
                           </w:p>
                           <w:p>
                             <w:r>
@@ -360,13 +372,23 @@
                               <w:t>p</w:t>
                             </w:r>
                             <w:r>
-                              <w:t>arcial getID: paciente -&gt; natural</w:t>
+                              <w:t xml:space="preserve">arcial </w:t>
+                            </w:r>
+                            <w:proofErr w:type="spellStart"/>
+                            <w:r>
+                              <w:t>getID</w:t>
+                            </w:r>
+                            <w:proofErr w:type="spellEnd"/>
+                            <w:r>
+                              <w:t>: paciente -&gt; natural</w:t>
                             </w:r>
                           </w:p>
                           <w:p>
+                            <w:proofErr w:type="spellStart"/>
                             <w:r>
                               <w:t>fespec</w:t>
                             </w:r>
+                            <w:proofErr w:type="spellEnd"/>
                           </w:p>
                           <w:p/>
                           <w:p/>
@@ -407,12 +429,17 @@
                 <v:stroke joinstyle="miter"/>
                 <v:path gradientshapeok="t" o:connecttype="rect"/>
               </v:shapetype>
-              <v:shape id="Cuadro de texto 2" o:spid="_x0000_s1026" type="#_x0000_t202" style="position:absolute;margin-left:371.95pt;margin-top:27.1pt;width:423.15pt;height:194.9pt;z-index:251659264;visibility:visible;mso-wrap-style:square;mso-width-percent:0;mso-height-percent:0;mso-wrap-distance-left:9pt;mso-wrap-distance-top:3.6pt;mso-wrap-distance-right:9pt;mso-wrap-distance-bottom:3.6pt;mso-position-horizontal:right;mso-position-horizontal-relative:margin;mso-position-vertical:absolute;mso-position-vertical-relative:text;mso-width-percent:0;mso-height-percent:0;mso-width-relative:margin;mso-height-relative:margin;v-text-anchor:top" o:gfxdata="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">
+              <v:shape id="Cuadro de texto 2" o:spid="_x0000_s1026" type="#_x0000_t202" style="position:absolute;margin-left:371.95pt;margin-top:27.1pt;width:423.15pt;height:194.9pt;z-index:251659264;visibility:visible;mso-wrap-style:square;mso-width-percent:0;mso-height-percent:0;mso-wrap-distance-left:9pt;mso-wrap-distance-top:3.6pt;mso-wrap-distance-right:9pt;mso-wrap-distance-bottom:3.6pt;mso-position-horizontal:right;mso-position-horizontal-relative:margin;mso-position-vertical:absolute;mso-position-vertical-relative:text;mso-width-percent:0;mso-height-percent:0;mso-width-relative:margin;mso-height-relative:margin;v-text-anchor:top" o:gfxdata="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">
                 <v:textbox>
                   <w:txbxContent>
                     <w:p>
+                      <w:proofErr w:type="spellStart"/>
                       <w:r>
-                        <w:t>espec PACIENTES</w:t>
+                        <w:t>espec</w:t>
+                      </w:r>
+                      <w:proofErr w:type="spellEnd"/>
+                      <w:r>
+                        <w:t xml:space="preserve"> PACIENTE</w:t>
                       </w:r>
                     </w:p>
                     <w:p>
@@ -459,12 +486,19 @@
                       <w:r>
                         <w:t xml:space="preserve">arcial </w:t>
                       </w:r>
+                      <w:proofErr w:type="spellStart"/>
                       <w:r>
                         <w:t>esHernia</w:t>
                       </w:r>
+                      <w:proofErr w:type="spellEnd"/>
                       <w:r>
-                        <w:t>: -&gt;bool</w:t>
+                        <w:t>: -&gt;</w:t>
                       </w:r>
+                      <w:proofErr w:type="spellStart"/>
+                      <w:r>
+                        <w:t>bool</w:t>
+                      </w:r>
+                      <w:proofErr w:type="spellEnd"/>
                     </w:p>
                     <w:p>
                       <w:r>
@@ -475,13 +509,23 @@
                         <w:t>p</w:t>
                       </w:r>
                       <w:r>
-                        <w:t>arcial getID: paciente -&gt; natural</w:t>
+                        <w:t xml:space="preserve">arcial </w:t>
+                      </w:r>
+                      <w:proofErr w:type="spellStart"/>
+                      <w:r>
+                        <w:t>getID</w:t>
+                      </w:r>
+                      <w:proofErr w:type="spellEnd"/>
+                      <w:r>
+                        <w:t>: paciente -&gt; natural</w:t>
                       </w:r>
                     </w:p>
                     <w:p>
+                      <w:proofErr w:type="spellStart"/>
                       <w:r>
                         <w:t>fespec</w:t>
                       </w:r>
+                      <w:proofErr w:type="spellEnd"/>
                     </w:p>
                     <w:p/>
                     <w:p/>
@@ -514,7 +558,7 @@
           <w:sz w:val="28"/>
           <w:szCs w:val="28"/>
         </w:rPr>
-        <w:t>TAD Pacientes</w:t>
+        <w:t>TAD Paciente</w:t>
       </w:r>
     </w:p>
     <w:p>
@@ -549,6 +593,7 @@
           <w:szCs w:val="24"/>
         </w:rPr>
       </w:pPr>
+      <w:proofErr w:type="spellStart"/>
       <w:r>
         <w:rPr>
           <w:sz w:val="24"/>
@@ -561,7 +606,15 @@
           <w:sz w:val="24"/>
           <w:szCs w:val="24"/>
         </w:rPr>
-        <w:t xml:space="preserve">spec </w:t>
+        <w:t>spec</w:t>
+      </w:r>
+      <w:proofErr w:type="spellEnd"/>
+      <w:r>
+        <w:rPr>
+          <w:sz w:val="24"/>
+          <w:szCs w:val="24"/>
+        </w:rPr>
+        <w:t xml:space="preserve"> </w:t>
       </w:r>
       <w:r>
         <w:rPr>
@@ -755,6 +808,7 @@
         </w:rPr>
         <w:tab/>
       </w:r>
+      <w:proofErr w:type="gramStart"/>
       <w:r>
         <w:rPr>
           <w:sz w:val="24"/>
@@ -762,6 +816,7 @@
         </w:rPr>
         <w:t>[ ]</w:t>
       </w:r>
+      <w:proofErr w:type="gramEnd"/>
       <w:r>
         <w:rPr>
           <w:sz w:val="24"/>
@@ -775,7 +830,23 @@
           <w:szCs w:val="24"/>
         </w:rPr>
         <w:tab/>
-        <w:t>{genera cola vacia}</w:t>
+        <w:t xml:space="preserve">{genera cola </w:t>
+      </w:r>
+      <w:proofErr w:type="spellStart"/>
+      <w:r>
+        <w:rPr>
+          <w:sz w:val="24"/>
+          <w:szCs w:val="24"/>
+        </w:rPr>
+        <w:t>vacia</w:t>
+      </w:r>
+      <w:proofErr w:type="spellEnd"/>
+      <w:r>
+        <w:rPr>
+          <w:sz w:val="24"/>
+          <w:szCs w:val="24"/>
+        </w:rPr>
+        <w:t>}</w:t>
       </w:r>
     </w:p>
     <w:p>
@@ -919,7 +990,23 @@
           <w:sz w:val="24"/>
           <w:szCs w:val="24"/>
         </w:rPr>
-        <w:t>arcial getLongitud: cola -&gt; natural</w:t>
+        <w:t xml:space="preserve">arcial </w:t>
+      </w:r>
+      <w:proofErr w:type="spellStart"/>
+      <w:r>
+        <w:rPr>
+          <w:sz w:val="24"/>
+          <w:szCs w:val="24"/>
+        </w:rPr>
+        <w:t>getLongitud</w:t>
+      </w:r>
+      <w:proofErr w:type="spellEnd"/>
+      <w:r>
+        <w:rPr>
+          <w:sz w:val="24"/>
+          <w:szCs w:val="24"/>
+        </w:rPr>
+        <w:t>: cola -&gt; natural</w:t>
       </w:r>
       <w:r>
         <w:rPr>
@@ -943,6 +1030,7 @@
           <w:szCs w:val="24"/>
         </w:rPr>
       </w:pPr>
+      <w:proofErr w:type="spellStart"/>
       <w:r>
         <w:rPr>
           <w:sz w:val="24"/>
@@ -955,7 +1043,15 @@
           <w:sz w:val="24"/>
           <w:szCs w:val="24"/>
         </w:rPr>
-        <w:t>ar c: cola; v: paciente</w:t>
+        <w:t>ar</w:t>
+      </w:r>
+      <w:proofErr w:type="spellEnd"/>
+      <w:r>
+        <w:rPr>
+          <w:sz w:val="24"/>
+          <w:szCs w:val="24"/>
+        </w:rPr>
+        <w:t xml:space="preserve"> c: cola; v: paciente</w:t>
       </w:r>
       <w:r>
         <w:rPr>
@@ -1070,19 +1166,21 @@
         <w:rPr>
           <w:sz w:val="24"/>
           <w:szCs w:val="24"/>
-        </w:rPr>
-      </w:pPr>
-      <w:r>
-        <w:rPr>
-          <w:sz w:val="24"/>
-          <w:szCs w:val="24"/>
-        </w:rPr>
-        <w:tab/>
-      </w:r>
-      <w:r>
-        <w:rPr>
-          <w:sz w:val="24"/>
-          <w:szCs w:val="24"/>
+          <w:lang w:val="pt-PT"/>
+        </w:rPr>
+      </w:pPr>
+      <w:r>
+        <w:rPr>
+          <w:sz w:val="24"/>
+          <w:szCs w:val="24"/>
+        </w:rPr>
+        <w:tab/>
+      </w:r>
+      <w:r>
+        <w:rPr>
+          <w:sz w:val="24"/>
+          <w:szCs w:val="24"/>
+          <w:lang w:val="pt-PT"/>
         </w:rPr>
         <w:t>p</w:t>
       </w:r>
@@ -1090,6 +1188,7 @@
         <w:rPr>
           <w:sz w:val="24"/>
           <w:szCs w:val="24"/>
+          <w:lang w:val="pt-PT"/>
         </w:rPr>
         <w:t xml:space="preserve">rimero (insertar (v, </w:t>
       </w:r>
@@ -1097,6 +1196,7 @@
         <w:rPr>
           <w:sz w:val="24"/>
           <w:szCs w:val="24"/>
+          <w:lang w:val="pt-PT"/>
         </w:rPr>
         <w:t>c</w:t>
       </w:r>
@@ -1104,6 +1204,7 @@
         <w:rPr>
           <w:sz w:val="24"/>
           <w:szCs w:val="24"/>
+          <w:lang w:val="pt-PT"/>
         </w:rPr>
         <w:t>) = v</w:t>
       </w:r>
@@ -1333,12 +1434,14 @@
         <w:rPr>
           <w:sz w:val="24"/>
           <w:szCs w:val="24"/>
-        </w:rPr>
-      </w:pPr>
-      <w:r>
-        <w:rPr>
-          <w:sz w:val="24"/>
-          <w:szCs w:val="24"/>
+          <w:lang w:val="pt-PT"/>
+        </w:rPr>
+      </w:pPr>
+      <w:r>
+        <w:rPr>
+          <w:sz w:val="24"/>
+          <w:szCs w:val="24"/>
+          <w:lang w:val="pt-PT"/>
         </w:rPr>
         <w:t>e</w:t>
       </w:r>
@@ -1346,6 +1449,7 @@
         <w:rPr>
           <w:sz w:val="24"/>
           <w:szCs w:val="24"/>
+          <w:lang w:val="pt-PT"/>
         </w:rPr>
         <w:t>spec PILA[PACIENTES]</w:t>
       </w:r>
@@ -1361,19 +1465,22 @@
         <w:rPr>
           <w:sz w:val="24"/>
           <w:szCs w:val="24"/>
-        </w:rPr>
-      </w:pPr>
-      <w:r>
-        <w:rPr>
-          <w:sz w:val="24"/>
-          <w:szCs w:val="24"/>
-        </w:rPr>
-        <w:tab/>
-      </w:r>
-      <w:r>
-        <w:rPr>
-          <w:sz w:val="24"/>
-          <w:szCs w:val="24"/>
+          <w:lang w:val="pt-PT"/>
+        </w:rPr>
+      </w:pPr>
+      <w:r>
+        <w:rPr>
+          <w:sz w:val="24"/>
+          <w:szCs w:val="24"/>
+          <w:lang w:val="pt-PT"/>
+        </w:rPr>
+        <w:tab/>
+      </w:r>
+      <w:r>
+        <w:rPr>
+          <w:sz w:val="24"/>
+          <w:szCs w:val="24"/>
+          <w:lang w:val="pt-PT"/>
         </w:rPr>
         <w:t>u</w:t>
       </w:r>
@@ -1381,6 +1488,7 @@
         <w:rPr>
           <w:sz w:val="24"/>
           <w:szCs w:val="24"/>
+          <w:lang w:val="pt-PT"/>
         </w:rPr>
         <w:t xml:space="preserve">sa </w:t>
       </w:r>
@@ -1388,35 +1496,30 @@
         <w:rPr>
           <w:sz w:val="24"/>
           <w:szCs w:val="24"/>
-        </w:rPr>
-        <w:t>nat</w:t>
-      </w:r>
-      <w:r>
-        <w:rPr>
-          <w:sz w:val="24"/>
-          <w:szCs w:val="24"/>
-        </w:rPr>
-        <w:t>ural</w:t>
-      </w:r>
-    </w:p>
-    <w:p>
-      <w:pPr>
-        <w:pBdr>
-          <w:top w:val="single" w:sz="4" w:space="1" w:color="auto"/>
-          <w:left w:val="single" w:sz="4" w:space="4" w:color="auto"/>
-          <w:bottom w:val="single" w:sz="4" w:space="1" w:color="auto"/>
-          <w:right w:val="single" w:sz="4" w:space="4" w:color="auto"/>
-        </w:pBdr>
-        <w:rPr>
-          <w:sz w:val="24"/>
-          <w:szCs w:val="24"/>
-          <w:lang w:val="pt-PT"/>
-        </w:rPr>
-      </w:pPr>
-      <w:r>
-        <w:rPr>
-          <w:sz w:val="24"/>
-          <w:szCs w:val="24"/>
+          <w:lang w:val="pt-PT"/>
+        </w:rPr>
+        <w:t>natural</w:t>
+      </w:r>
+    </w:p>
+    <w:p>
+      <w:pPr>
+        <w:pBdr>
+          <w:top w:val="single" w:sz="4" w:space="1" w:color="auto"/>
+          <w:left w:val="single" w:sz="4" w:space="4" w:color="auto"/>
+          <w:bottom w:val="single" w:sz="4" w:space="1" w:color="auto"/>
+          <w:right w:val="single" w:sz="4" w:space="4" w:color="auto"/>
+        </w:pBdr>
+        <w:rPr>
+          <w:sz w:val="24"/>
+          <w:szCs w:val="24"/>
+          <w:lang w:val="pt-PT"/>
+        </w:rPr>
+      </w:pPr>
+      <w:r>
+        <w:rPr>
+          <w:sz w:val="24"/>
+          <w:szCs w:val="24"/>
+          <w:lang w:val="pt-PT"/>
         </w:rPr>
         <w:tab/>
       </w:r>
@@ -1769,12 +1872,14 @@
         <w:rPr>
           <w:sz w:val="24"/>
           <w:szCs w:val="24"/>
-        </w:rPr>
-      </w:pPr>
-      <w:r>
-        <w:rPr>
-          <w:sz w:val="24"/>
-          <w:szCs w:val="24"/>
+          <w:lang w:val="pt-PT"/>
+        </w:rPr>
+      </w:pPr>
+      <w:r>
+        <w:rPr>
+          <w:sz w:val="24"/>
+          <w:szCs w:val="24"/>
+          <w:lang w:val="pt-PT"/>
         </w:rPr>
         <w:t>e</w:t>
       </w:r>
@@ -1782,6 +1887,7 @@
         <w:rPr>
           <w:sz w:val="24"/>
           <w:szCs w:val="24"/>
+          <w:lang w:val="pt-PT"/>
         </w:rPr>
         <w:t>cuaciones</w:t>
       </w:r>
@@ -1798,19 +1904,22 @@
         <w:rPr>
           <w:sz w:val="24"/>
           <w:szCs w:val="24"/>
-        </w:rPr>
-      </w:pPr>
-      <w:r>
-        <w:rPr>
-          <w:sz w:val="24"/>
-          <w:szCs w:val="24"/>
-        </w:rPr>
-        <w:tab/>
-      </w:r>
-      <w:r>
-        <w:rPr>
-          <w:sz w:val="24"/>
-          <w:szCs w:val="24"/>
+          <w:lang w:val="pt-PT"/>
+        </w:rPr>
+      </w:pPr>
+      <w:r>
+        <w:rPr>
+          <w:sz w:val="24"/>
+          <w:szCs w:val="24"/>
+          <w:lang w:val="pt-PT"/>
+        </w:rPr>
+        <w:tab/>
+      </w:r>
+      <w:r>
+        <w:rPr>
+          <w:sz w:val="24"/>
+          <w:szCs w:val="24"/>
+          <w:lang w:val="pt-PT"/>
         </w:rPr>
         <w:t>e</w:t>
       </w:r>
@@ -1818,6 +1927,7 @@
         <w:rPr>
           <w:sz w:val="24"/>
           <w:szCs w:val="24"/>
+          <w:lang w:val="pt-PT"/>
         </w:rPr>
         <w:t>xtraer (insertar (v, p)) = p</w:t>
       </w:r>
@@ -1841,6 +1951,7 @@
         <w:rPr>
           <w:sz w:val="24"/>
           <w:szCs w:val="24"/>
+          <w:lang w:val="pt-PT"/>
         </w:rPr>
         <w:tab/>
       </w:r>
@@ -2012,6 +2123,7 @@
         </w:rPr>
         <w:tab/>
       </w:r>
+      <w:proofErr w:type="spellStart"/>
       <w:r>
         <w:rPr>
           <w:sz w:val="24"/>
@@ -2019,6 +2131,7 @@
         </w:rPr>
         <w:t>finsi</w:t>
       </w:r>
+      <w:proofErr w:type="spellEnd"/>
     </w:p>
     <w:p>
       <w:pPr>
@@ -2034,6 +2147,7 @@
           <w:szCs w:val="24"/>
         </w:rPr>
       </w:pPr>
+      <w:proofErr w:type="spellStart"/>
       <w:r>
         <w:rPr>
           <w:sz w:val="24"/>
@@ -2041,6 +2155,7 @@
         </w:rPr>
         <w:t>finfunc</w:t>
       </w:r>
+      <w:proofErr w:type="spellEnd"/>
     </w:p>
     <w:p>
       <w:pPr>
@@ -2084,6 +2199,7 @@
           <w:szCs w:val="24"/>
         </w:rPr>
       </w:pPr>
+      <w:proofErr w:type="spellStart"/>
       <w:r>
         <w:rPr>
           <w:sz w:val="24"/>
@@ -2096,7 +2212,15 @@
           <w:sz w:val="24"/>
           <w:szCs w:val="24"/>
         </w:rPr>
-        <w:t>spec LISTA[PACIENTES]</w:t>
+        <w:t>spec</w:t>
+      </w:r>
+      <w:proofErr w:type="spellEnd"/>
+      <w:r>
+        <w:rPr>
+          <w:sz w:val="24"/>
+          <w:szCs w:val="24"/>
+        </w:rPr>
+        <w:t xml:space="preserve"> LISTA[PACIENTES]</w:t>
       </w:r>
     </w:p>
     <w:p>
@@ -2262,7 +2386,22 @@
           <w:szCs w:val="24"/>
         </w:rPr>
         <w:tab/>
-        <w:t>[ ]: -&gt; lista</w:t>
+      </w:r>
+      <w:proofErr w:type="gramStart"/>
+      <w:r>
+        <w:rPr>
+          <w:sz w:val="24"/>
+          <w:szCs w:val="24"/>
+        </w:rPr>
+        <w:t>[ ]</w:t>
+      </w:r>
+      <w:proofErr w:type="gramEnd"/>
+      <w:r>
+        <w:rPr>
+          <w:sz w:val="24"/>
+          <w:szCs w:val="24"/>
+        </w:rPr>
+        <w:t>: -&gt; lista</w:t>
       </w:r>
     </w:p>
     <w:p>
@@ -2430,7 +2569,23 @@
           <w:sz w:val="24"/>
           <w:szCs w:val="24"/>
         </w:rPr>
-        <w:t>arcial tail: lista -&gt; paciente</w:t>
+        <w:t xml:space="preserve">arcial </w:t>
+      </w:r>
+      <w:proofErr w:type="spellStart"/>
+      <w:r>
+        <w:rPr>
+          <w:sz w:val="24"/>
+          <w:szCs w:val="24"/>
+        </w:rPr>
+        <w:t>tail</w:t>
+      </w:r>
+      <w:proofErr w:type="spellEnd"/>
+      <w:r>
+        <w:rPr>
+          <w:sz w:val="24"/>
+          <w:szCs w:val="24"/>
+        </w:rPr>
+        <w:t>: lista -&gt; paciente</w:t>
       </w:r>
     </w:p>
     <w:p>
@@ -2472,29 +2627,46 @@
           <w:sz w:val="24"/>
           <w:szCs w:val="24"/>
         </w:rPr>
-        <w:t>arcial getLongitud: lista -&gt; natural</w:t>
-      </w:r>
-    </w:p>
-    <w:p>
-      <w:pPr>
-        <w:pBdr>
-          <w:top w:val="single" w:sz="4" w:space="1" w:color="auto"/>
-          <w:left w:val="single" w:sz="4" w:space="4" w:color="auto"/>
-          <w:bottom w:val="single" w:sz="4" w:space="1" w:color="auto"/>
-          <w:right w:val="single" w:sz="4" w:space="4" w:color="auto"/>
-        </w:pBdr>
-        <w:rPr>
-          <w:sz w:val="24"/>
-          <w:szCs w:val="24"/>
-        </w:rPr>
-      </w:pPr>
-      <w:r>
-        <w:rPr>
-          <w:sz w:val="24"/>
-          <w:szCs w:val="24"/>
-        </w:rPr>
-        <w:tab/>
-      </w:r>
+        <w:t xml:space="preserve">arcial </w:t>
+      </w:r>
+      <w:proofErr w:type="spellStart"/>
+      <w:r>
+        <w:rPr>
+          <w:sz w:val="24"/>
+          <w:szCs w:val="24"/>
+        </w:rPr>
+        <w:t>getLongitud</w:t>
+      </w:r>
+      <w:proofErr w:type="spellEnd"/>
+      <w:r>
+        <w:rPr>
+          <w:sz w:val="24"/>
+          <w:szCs w:val="24"/>
+        </w:rPr>
+        <w:t>: lista -&gt; natural</w:t>
+      </w:r>
+    </w:p>
+    <w:p>
+      <w:pPr>
+        <w:pBdr>
+          <w:top w:val="single" w:sz="4" w:space="1" w:color="auto"/>
+          <w:left w:val="single" w:sz="4" w:space="4" w:color="auto"/>
+          <w:bottom w:val="single" w:sz="4" w:space="1" w:color="auto"/>
+          <w:right w:val="single" w:sz="4" w:space="4" w:color="auto"/>
+        </w:pBdr>
+        <w:rPr>
+          <w:sz w:val="24"/>
+          <w:szCs w:val="24"/>
+        </w:rPr>
+      </w:pPr>
+      <w:r>
+        <w:rPr>
+          <w:sz w:val="24"/>
+          <w:szCs w:val="24"/>
+        </w:rPr>
+        <w:tab/>
+      </w:r>
+      <w:proofErr w:type="spellStart"/>
       <w:r>
         <w:rPr>
           <w:sz w:val="24"/>
@@ -2507,7 +2679,15 @@
           <w:sz w:val="24"/>
           <w:szCs w:val="24"/>
         </w:rPr>
-        <w:t>ar l: lista; v: paciente;</w:t>
+        <w:t>ar</w:t>
+      </w:r>
+      <w:proofErr w:type="spellEnd"/>
+      <w:r>
+        <w:rPr>
+          <w:sz w:val="24"/>
+          <w:szCs w:val="24"/>
+        </w:rPr>
+        <w:t xml:space="preserve"> l: lista; v: paciente;</w:t>
       </w:r>
       <w:r>
         <w:rPr>
@@ -2598,7 +2778,16 @@
           <w:sz w:val="24"/>
           <w:szCs w:val="24"/>
         </w:rPr>
-        <w:t>xtraer (v</w:t>
+        <w:t>xtraer (</w:t>
+      </w:r>
+      <w:proofErr w:type="spellStart"/>
+      <w:proofErr w:type="gramStart"/>
+      <w:r>
+        <w:rPr>
+          <w:sz w:val="24"/>
+          <w:szCs w:val="24"/>
+        </w:rPr>
+        <w:t>v</w:t>
       </w:r>
       <w:r>
         <w:rPr>
@@ -2612,7 +2801,16 @@
           <w:sz w:val="24"/>
           <w:szCs w:val="24"/>
         </w:rPr>
-        <w:t>l) = l</w:t>
+        <w:t>l</w:t>
+      </w:r>
+      <w:proofErr w:type="spellEnd"/>
+      <w:proofErr w:type="gramEnd"/>
+      <w:r>
+        <w:rPr>
+          <w:sz w:val="24"/>
+          <w:szCs w:val="24"/>
+        </w:rPr>
+        <w:t>) = l</w:t>
       </w:r>
     </w:p>
     <w:p>
@@ -2656,6 +2854,8 @@
         </w:rPr>
         <w:t>abeza (</w:t>
       </w:r>
+      <w:proofErr w:type="spellStart"/>
+      <w:proofErr w:type="gramStart"/>
       <w:r>
         <w:rPr>
           <w:sz w:val="24"/>
@@ -2663,6 +2863,8 @@
         </w:rPr>
         <w:t>v:l</w:t>
       </w:r>
+      <w:proofErr w:type="spellEnd"/>
+      <w:proofErr w:type="gramEnd"/>
       <w:r>
         <w:rPr>
           <w:sz w:val="24"/>
@@ -2699,6 +2901,7 @@
         </w:rPr>
         <w:tab/>
       </w:r>
+      <w:proofErr w:type="spellStart"/>
       <w:r>
         <w:rPr>
           <w:sz w:val="24"/>
@@ -2713,6 +2916,7 @@
         </w:rPr>
         <w:t>ail</w:t>
       </w:r>
+      <w:proofErr w:type="spellEnd"/>
       <w:r>
         <w:rPr>
           <w:sz w:val="24"/>
@@ -2725,7 +2929,23 @@
           <w:sz w:val="24"/>
           <w:szCs w:val="24"/>
         </w:rPr>
-        <w:t>(v#l) = v</w:t>
+        <w:t>(</w:t>
+      </w:r>
+      <w:proofErr w:type="spellStart"/>
+      <w:r>
+        <w:rPr>
+          <w:sz w:val="24"/>
+          <w:szCs w:val="24"/>
+        </w:rPr>
+        <w:t>v#l</w:t>
+      </w:r>
+      <w:proofErr w:type="spellEnd"/>
+      <w:r>
+        <w:rPr>
+          <w:sz w:val="24"/>
+          <w:szCs w:val="24"/>
+        </w:rPr>
+        <w:t>) = v</w:t>
       </w:r>
     </w:p>
     <w:p>
@@ -2861,6 +3081,7 @@
         </w:rPr>
         <w:tab/>
       </w:r>
+      <w:proofErr w:type="spellStart"/>
       <w:r>
         <w:rPr>
           <w:sz w:val="24"/>
@@ -2868,28 +3089,37 @@
         </w:rPr>
         <w:t>finsi</w:t>
       </w:r>
-    </w:p>
-    <w:p>
-      <w:pPr>
-        <w:pBdr>
-          <w:top w:val="single" w:sz="4" w:space="1" w:color="auto"/>
-          <w:left w:val="single" w:sz="4" w:space="4" w:color="auto"/>
-          <w:bottom w:val="single" w:sz="4" w:space="1" w:color="auto"/>
-          <w:right w:val="single" w:sz="4" w:space="4" w:color="auto"/>
-        </w:pBdr>
-        <w:rPr>
-          <w:sz w:val="24"/>
-          <w:szCs w:val="24"/>
-        </w:rPr>
-      </w:pPr>
-      <w:r>
-        <w:rPr>
-          <w:sz w:val="24"/>
-          <w:szCs w:val="24"/>
-        </w:rPr>
-        <w:tab/>
+      <w:proofErr w:type="spellEnd"/>
+    </w:p>
+    <w:p>
+      <w:pPr>
+        <w:pBdr>
+          <w:top w:val="single" w:sz="4" w:space="1" w:color="auto"/>
+          <w:left w:val="single" w:sz="4" w:space="4" w:color="auto"/>
+          <w:bottom w:val="single" w:sz="4" w:space="1" w:color="auto"/>
+          <w:right w:val="single" w:sz="4" w:space="4" w:color="auto"/>
+        </w:pBdr>
+        <w:rPr>
+          <w:sz w:val="24"/>
+          <w:szCs w:val="24"/>
+        </w:rPr>
+      </w:pPr>
+      <w:r>
+        <w:rPr>
+          <w:sz w:val="24"/>
+          <w:szCs w:val="24"/>
+        </w:rPr>
+        <w:tab/>
+      </w:r>
+      <w:proofErr w:type="spellStart"/>
+      <w:r>
+        <w:rPr>
+          <w:sz w:val="24"/>
+          <w:szCs w:val="24"/>
+        </w:rPr>
         <w:t>fincfunc</w:t>
       </w:r>
+      <w:proofErr w:type="spellEnd"/>
     </w:p>
     <w:p>
       <w:pPr>
@@ -2982,14 +3212,87 @@
           <w:sz w:val="24"/>
           <w:szCs w:val="24"/>
         </w:rPr>
-        <w:t xml:space="preserve">dificultad encontrada fue a la hora de crear el método insertar en la clase lista debido a que los pacientes debían estar ordenados en las listas, y al contrario que en pilas y colas las listas admiten valores no solo al principio o al final, sino también entremedias. Por esto los pacientes tendrían que entrar en lista ordenados y directamente en su lugar correspondiente. Para ello usa la clase NodoLista creando punteros nuevo y aux. </w:t>
-      </w:r>
-      <w:r>
-        <w:rPr>
-          <w:sz w:val="24"/>
-          <w:szCs w:val="24"/>
-        </w:rPr>
-        <w:t>Nuevo toma como valor el ID del paciente a insertar, comparando con cada uno de los IDs de pacientes ya en lista representados por aux.</w:t>
+        <w:t xml:space="preserve">dificultad encontrada fue a la hora de crear el método insertar en la clase lista debido a que los pacientes debían estar ordenados en las listas, y al contrario que en pilas y colas las listas admiten valores no solo al principio o al final, sino también entremedias. Por esto los pacientes tendrían que entrar en lista ordenados y directamente en su lugar correspondiente. Para ello usa la clase </w:t>
+      </w:r>
+      <w:proofErr w:type="spellStart"/>
+      <w:r>
+        <w:rPr>
+          <w:sz w:val="24"/>
+          <w:szCs w:val="24"/>
+        </w:rPr>
+        <w:t>NodoLista</w:t>
+      </w:r>
+      <w:proofErr w:type="spellEnd"/>
+      <w:r>
+        <w:rPr>
+          <w:sz w:val="24"/>
+          <w:szCs w:val="24"/>
+        </w:rPr>
+        <w:t xml:space="preserve"> creando punteros nuevo y </w:t>
+      </w:r>
+      <w:proofErr w:type="spellStart"/>
+      <w:r>
+        <w:rPr>
+          <w:sz w:val="24"/>
+          <w:szCs w:val="24"/>
+        </w:rPr>
+        <w:t>aux</w:t>
+      </w:r>
+      <w:proofErr w:type="spellEnd"/>
+      <w:r>
+        <w:rPr>
+          <w:sz w:val="24"/>
+          <w:szCs w:val="24"/>
+        </w:rPr>
+        <w:t xml:space="preserve">. </w:t>
+      </w:r>
+      <w:proofErr w:type="gramStart"/>
+      <w:r>
+        <w:rPr>
+          <w:sz w:val="24"/>
+          <w:szCs w:val="24"/>
+        </w:rPr>
+        <w:t>Nuevo toma</w:t>
+      </w:r>
+      <w:proofErr w:type="gramEnd"/>
+      <w:r>
+        <w:rPr>
+          <w:sz w:val="24"/>
+          <w:szCs w:val="24"/>
+        </w:rPr>
+        <w:t xml:space="preserve"> como valor el ID del paciente a insertar, comparando con cada uno de los </w:t>
+      </w:r>
+      <w:proofErr w:type="spellStart"/>
+      <w:r>
+        <w:rPr>
+          <w:sz w:val="24"/>
+          <w:szCs w:val="24"/>
+        </w:rPr>
+        <w:t>IDs</w:t>
+      </w:r>
+      <w:proofErr w:type="spellEnd"/>
+      <w:r>
+        <w:rPr>
+          <w:sz w:val="24"/>
+          <w:szCs w:val="24"/>
+        </w:rPr>
+        <w:t xml:space="preserve"> de pacientes ya en lista representados por </w:t>
+      </w:r>
+      <w:proofErr w:type="spellStart"/>
+      <w:r>
+        <w:rPr>
+          <w:sz w:val="24"/>
+          <w:szCs w:val="24"/>
+        </w:rPr>
+        <w:t>aux</w:t>
+      </w:r>
+      <w:proofErr w:type="spellEnd"/>
+      <w:r>
+        <w:rPr>
+          <w:sz w:val="24"/>
+          <w:szCs w:val="24"/>
+        </w:rPr>
+        <w:t>.</w:t>
       </w:r>
     </w:p>
     <w:p>
@@ -3106,7 +3409,39 @@
           <w:sz w:val="24"/>
           <w:szCs w:val="24"/>
         </w:rPr>
-        <w:t>Usando punteros de clase NodoPila, creamos un puntero nuevo que usaremos para añadir el paciente v a la pila siempre que la longitud de esta no sea ya de 48 pacientes para no exceder el limite. El puntero ultimo pasa a representar el nuevo paciente, y aumentamos longitud.</w:t>
+        <w:t xml:space="preserve">Usando punteros de clase </w:t>
+      </w:r>
+      <w:proofErr w:type="spellStart"/>
+      <w:r>
+        <w:rPr>
+          <w:sz w:val="24"/>
+          <w:szCs w:val="24"/>
+        </w:rPr>
+        <w:t>NodoPila</w:t>
+      </w:r>
+      <w:proofErr w:type="spellEnd"/>
+      <w:r>
+        <w:rPr>
+          <w:sz w:val="24"/>
+          <w:szCs w:val="24"/>
+        </w:rPr>
+        <w:t xml:space="preserve">, creamos un puntero nuevo que usaremos para añadir el paciente v a la pila siempre que la longitud de esta no sea ya de 48 pacientes para no exceder el </w:t>
+      </w:r>
+      <w:proofErr w:type="spellStart"/>
+      <w:r>
+        <w:rPr>
+          <w:sz w:val="24"/>
+          <w:szCs w:val="24"/>
+        </w:rPr>
+        <w:t>limite</w:t>
+      </w:r>
+      <w:proofErr w:type="spellEnd"/>
+      <w:r>
+        <w:rPr>
+          <w:sz w:val="24"/>
+          <w:szCs w:val="24"/>
+        </w:rPr>
+        <w:t>. El puntero ultimo pasa a representar el nuevo paciente, y aumentamos longitud.</w:t>
       </w:r>
     </w:p>
     <w:p>
@@ -3200,7 +3535,39 @@
           <w:sz w:val="24"/>
           <w:szCs w:val="24"/>
         </w:rPr>
-        <w:t xml:space="preserve">Dado que es una pila el valor a extraer será el ultimo añadido. Para ello creamos un puntero nodoPila nodo y un paciente </w:t>
+        <w:t xml:space="preserve">Dado que es una pila el valor a extraer será el </w:t>
+      </w:r>
+      <w:proofErr w:type="spellStart"/>
+      <w:r>
+        <w:rPr>
+          <w:sz w:val="24"/>
+          <w:szCs w:val="24"/>
+        </w:rPr>
+        <w:t>ultimo</w:t>
+      </w:r>
+      <w:proofErr w:type="spellEnd"/>
+      <w:r>
+        <w:rPr>
+          <w:sz w:val="24"/>
+          <w:szCs w:val="24"/>
+        </w:rPr>
+        <w:t xml:space="preserve"> añadido. Para ello creamos un puntero </w:t>
+      </w:r>
+      <w:proofErr w:type="spellStart"/>
+      <w:r>
+        <w:rPr>
+          <w:sz w:val="24"/>
+          <w:szCs w:val="24"/>
+        </w:rPr>
+        <w:t>nodoPila</w:t>
+      </w:r>
+      <w:proofErr w:type="spellEnd"/>
+      <w:r>
+        <w:rPr>
+          <w:sz w:val="24"/>
+          <w:szCs w:val="24"/>
+        </w:rPr>
+        <w:t xml:space="preserve"> nodo y un paciente </w:t>
       </w:r>
       <w:r>
         <w:rPr>
@@ -3312,7 +3679,39 @@
           <w:sz w:val="24"/>
           <w:szCs w:val="24"/>
         </w:rPr>
-        <w:t xml:space="preserve">Para este método empleamos la clase NodoCola para crear la cola mediante punteros. Ultimo, primero, siguiente y nuevo son todos de clase NodoCola. Si el valor primero existe, es decir la cola no es vacía, va al </w:t>
+        <w:t xml:space="preserve">Para este método empleamos la clase </w:t>
+      </w:r>
+      <w:proofErr w:type="spellStart"/>
+      <w:r>
+        <w:rPr>
+          <w:sz w:val="24"/>
+          <w:szCs w:val="24"/>
+        </w:rPr>
+        <w:t>NodoCola</w:t>
+      </w:r>
+      <w:proofErr w:type="spellEnd"/>
+      <w:r>
+        <w:rPr>
+          <w:sz w:val="24"/>
+          <w:szCs w:val="24"/>
+        </w:rPr>
+        <w:t xml:space="preserve"> para crear la cola mediante punteros. Ultimo, primero, siguiente y nuevo son todos de clase </w:t>
+      </w:r>
+      <w:proofErr w:type="spellStart"/>
+      <w:r>
+        <w:rPr>
+          <w:sz w:val="24"/>
+          <w:szCs w:val="24"/>
+        </w:rPr>
+        <w:t>NodoCola</w:t>
+      </w:r>
+      <w:proofErr w:type="spellEnd"/>
+      <w:r>
+        <w:rPr>
+          <w:sz w:val="24"/>
+          <w:szCs w:val="24"/>
+        </w:rPr>
+        <w:t xml:space="preserve">. Si el valor primero existe, es decir la cola no es vacía, va al </w:t>
       </w:r>
       <w:r>
         <w:rPr>
@@ -3333,7 +3732,23 @@
           <w:sz w:val="24"/>
           <w:szCs w:val="24"/>
         </w:rPr>
-        <w:t>Aquí se le asigna el paciente nuevo al valor siguiente en la cola y queda así como el último de la cola. Una vez insertado se aumenta el valor de longitud de la cola.</w:t>
+        <w:t xml:space="preserve">Aquí se le asigna el paciente nuevo al valor siguiente en la cola y </w:t>
+      </w:r>
+      <w:proofErr w:type="gramStart"/>
+      <w:r>
+        <w:rPr>
+          <w:sz w:val="24"/>
+          <w:szCs w:val="24"/>
+        </w:rPr>
+        <w:t>queda</w:t>
+      </w:r>
+      <w:proofErr w:type="gramEnd"/>
+      <w:r>
+        <w:rPr>
+          <w:sz w:val="24"/>
+          <w:szCs w:val="24"/>
+        </w:rPr>
+        <w:t xml:space="preserve"> así como el último de la cola. Una vez insertado se aumenta el valor de longitud de la cola.</w:t>
       </w:r>
     </w:p>
     <w:p>
@@ -3433,8 +3848,25 @@
           <w:sz w:val="24"/>
           <w:szCs w:val="24"/>
         </w:rPr>
-        <w:t xml:space="preserve">De nuevo empleamos la clase NodoCola para usar punteros a lista. Como es una cola, tendremos que extraer la cabeza de la cola. Para ello creamos un puntero nodo que tome como valor el primero y un paciente sin datos v. Si no existe la cola es vacía por lo que no devuelve nada. Si no, el puntero primero pasa a tomar como valor el siguiente paciente de la cola, y v toma como datos los del paciente al que apunta nodo, y elimina nodo, si este era el único elemento en cola daremos a ultimo valor nulo. Por </w:t>
-      </w:r>
+        <w:t xml:space="preserve">De nuevo empleamos la clase </w:t>
+      </w:r>
+      <w:proofErr w:type="spellStart"/>
+      <w:r>
+        <w:rPr>
+          <w:sz w:val="24"/>
+          <w:szCs w:val="24"/>
+        </w:rPr>
+        <w:t>NodoCola</w:t>
+      </w:r>
+      <w:proofErr w:type="spellEnd"/>
+      <w:r>
+        <w:rPr>
+          <w:sz w:val="24"/>
+          <w:szCs w:val="24"/>
+        </w:rPr>
+        <w:t xml:space="preserve"> para usar punteros a lista. Como es una cola, tendremos que extraer la cabeza de la cola. Para ello creamos un puntero nodo que tome como valor el primero y un paciente sin datos v. Si no existe la cola es vacía por lo que no devuelve nada. Si no, el puntero primero pasa a tomar como valor el siguiente paciente de la cola, y v toma como datos los del paciente al que apunta nodo, y elimina nodo, si este era el único elemento en cola daremos a ultimo valor nulo. Por </w:t>
+      </w:r>
+      <w:proofErr w:type="gramStart"/>
       <w:r>
         <w:rPr>
           <w:sz w:val="24"/>
@@ -3442,6 +3874,7 @@
         </w:rPr>
         <w:t>último</w:t>
       </w:r>
+      <w:proofErr w:type="gramEnd"/>
       <w:r>
         <w:rPr>
           <w:sz w:val="24"/>
@@ -3542,14 +3975,110 @@
           <w:sz w:val="24"/>
           <w:szCs w:val="24"/>
         </w:rPr>
-        <w:t>Como se ha comentado más arriba, para este método se usa la clase NodoLista creando punteros nuevo y aux. Nuevo toma el valor de ID del paciente que se quiere añadir, que va comparando con cada ID ya en lista hasta encontrar un ID mayor (aux toma los valores de cada uno de ellos y cambiando al siguiente cuando es menor). Al encontrar un ID mayor nuevo toma el lugar del paciente que en ese momento era el siguiente en la cola y siguiente pasa a ser el paciente ya en lista con el que se estaba comparando, quedando así ordenado.</w:t>
-      </w:r>
-      <w:r>
-        <w:rPr>
-          <w:sz w:val="24"/>
-          <w:szCs w:val="24"/>
-        </w:rPr>
-        <w:t xml:space="preserve"> Por ultimo se aumenta la longitud de la cola.</w:t>
+        <w:t xml:space="preserve">Como se ha comentado más arriba, para este método se usa la clase </w:t>
+      </w:r>
+      <w:proofErr w:type="spellStart"/>
+      <w:r>
+        <w:rPr>
+          <w:sz w:val="24"/>
+          <w:szCs w:val="24"/>
+        </w:rPr>
+        <w:t>NodoLista</w:t>
+      </w:r>
+      <w:proofErr w:type="spellEnd"/>
+      <w:r>
+        <w:rPr>
+          <w:sz w:val="24"/>
+          <w:szCs w:val="24"/>
+        </w:rPr>
+        <w:t xml:space="preserve"> creando punteros nuevo y </w:t>
+      </w:r>
+      <w:proofErr w:type="spellStart"/>
+      <w:r>
+        <w:rPr>
+          <w:sz w:val="24"/>
+          <w:szCs w:val="24"/>
+        </w:rPr>
+        <w:t>aux</w:t>
+      </w:r>
+      <w:proofErr w:type="spellEnd"/>
+      <w:r>
+        <w:rPr>
+          <w:sz w:val="24"/>
+          <w:szCs w:val="24"/>
+        </w:rPr>
+        <w:t xml:space="preserve">. </w:t>
+      </w:r>
+      <w:proofErr w:type="gramStart"/>
+      <w:r>
+        <w:rPr>
+          <w:sz w:val="24"/>
+          <w:szCs w:val="24"/>
+        </w:rPr>
+        <w:t>Nuevo toma</w:t>
+      </w:r>
+      <w:proofErr w:type="gramEnd"/>
+      <w:r>
+        <w:rPr>
+          <w:sz w:val="24"/>
+          <w:szCs w:val="24"/>
+        </w:rPr>
+        <w:t xml:space="preserve"> el valor de ID del paciente que se quiere añadir, que va comparando con cada ID ya en lista hasta encontrar un ID mayor (</w:t>
+      </w:r>
+      <w:proofErr w:type="spellStart"/>
+      <w:r>
+        <w:rPr>
+          <w:sz w:val="24"/>
+          <w:szCs w:val="24"/>
+        </w:rPr>
+        <w:t>aux</w:t>
+      </w:r>
+      <w:proofErr w:type="spellEnd"/>
+      <w:r>
+        <w:rPr>
+          <w:sz w:val="24"/>
+          <w:szCs w:val="24"/>
+        </w:rPr>
+        <w:t xml:space="preserve"> toma los valores de cada uno de ellos y cambiando al siguiente cuando es menor). Al encontrar un ID mayor </w:t>
+      </w:r>
+      <w:proofErr w:type="gramStart"/>
+      <w:r>
+        <w:rPr>
+          <w:sz w:val="24"/>
+          <w:szCs w:val="24"/>
+        </w:rPr>
+        <w:t>nuevo toma</w:t>
+      </w:r>
+      <w:proofErr w:type="gramEnd"/>
+      <w:r>
+        <w:rPr>
+          <w:sz w:val="24"/>
+          <w:szCs w:val="24"/>
+        </w:rPr>
+        <w:t xml:space="preserve"> el lugar del paciente que en ese momento era el siguiente en la cola y siguiente pasa a ser el paciente ya en lista con el que se estaba comparando, quedando así ordenado.</w:t>
+      </w:r>
+      <w:r>
+        <w:rPr>
+          <w:sz w:val="24"/>
+          <w:szCs w:val="24"/>
+        </w:rPr>
+        <w:t xml:space="preserve"> Por </w:t>
+      </w:r>
+      <w:proofErr w:type="spellStart"/>
+      <w:r>
+        <w:rPr>
+          <w:sz w:val="24"/>
+          <w:szCs w:val="24"/>
+        </w:rPr>
+        <w:t>ultimo</w:t>
+      </w:r>
+      <w:proofErr w:type="spellEnd"/>
+      <w:r>
+        <w:rPr>
+          <w:sz w:val="24"/>
+          <w:szCs w:val="24"/>
+        </w:rPr>
+        <w:t xml:space="preserve"> se aumenta la longitud de la cola.</w:t>
       </w:r>
     </w:p>
     <w:p>
@@ -3649,7 +4178,23 @@
           <w:sz w:val="24"/>
           <w:szCs w:val="24"/>
         </w:rPr>
-        <w:t xml:space="preserve">Mediante punteros NodoLista, creamos un nuevo puntero nodo y un paciente vacío v. Ya que la lista estaba ordenada por gravedad, el paciente a extraer será siempre el </w:t>
+        <w:t xml:space="preserve">Mediante punteros </w:t>
+      </w:r>
+      <w:proofErr w:type="spellStart"/>
+      <w:r>
+        <w:rPr>
+          <w:sz w:val="24"/>
+          <w:szCs w:val="24"/>
+        </w:rPr>
+        <w:t>NodoLista</w:t>
+      </w:r>
+      <w:proofErr w:type="spellEnd"/>
+      <w:r>
+        <w:rPr>
+          <w:sz w:val="24"/>
+          <w:szCs w:val="24"/>
+        </w:rPr>
+        <w:t xml:space="preserve">, creamos un nuevo puntero nodo y un paciente vacío v. Ya que la lista estaba ordenada por gravedad, el paciente a extraer será siempre el </w:t>
       </w:r>
       <w:r>
         <w:rPr>
@@ -3664,7 +4209,23 @@
           <w:sz w:val="24"/>
           <w:szCs w:val="24"/>
         </w:rPr>
-        <w:t>, y primero pasará a hacer referencia al siguiente de la lista. V será el paciente extraído por nodo, que se elimina. Si no quedan más pacientes último será nulo, devolvemos el paciente v y reducimos longitud.</w:t>
+        <w:t xml:space="preserve">, y primero pasará a hacer referencia al siguiente de la lista. V será el paciente extraído por nodo, que se elimina. Si no quedan </w:t>
+      </w:r>
+      <w:proofErr w:type="gramStart"/>
+      <w:r>
+        <w:rPr>
+          <w:sz w:val="24"/>
+          <w:szCs w:val="24"/>
+        </w:rPr>
+        <w:t>más pacientes último</w:t>
+      </w:r>
+      <w:proofErr w:type="gramEnd"/>
+      <w:r>
+        <w:rPr>
+          <w:sz w:val="24"/>
+          <w:szCs w:val="24"/>
+        </w:rPr>
+        <w:t xml:space="preserve"> será nulo, devolvemos el paciente v y reducimos longitud.</w:t>
       </w:r>
     </w:p>
     <w:p>
@@ -3695,6 +4256,7 @@
         </w:rPr>
         <w:t xml:space="preserve">Clase controlador: </w:t>
       </w:r>
+      <w:proofErr w:type="spellStart"/>
       <w:r>
         <w:rPr>
           <w:b/>
@@ -3704,6 +4266,7 @@
         </w:rPr>
         <w:t>encolarPacientes</w:t>
       </w:r>
+      <w:proofErr w:type="spellEnd"/>
     </w:p>
     <w:p>
       <w:pPr>
@@ -3791,7 +4354,71 @@
           <w:sz w:val="24"/>
           <w:szCs w:val="24"/>
         </w:rPr>
-        <w:t>se encarga de sacar pacientes de la pila y colocarlos en las colas con menor número de pacientes según su enfermedad. Este método además asigna a los pacientes un ID (1-49 para apendicitis, 50-99 para hernia) y una habitación (101-199 apendicitis, 201-299 hernia). La forma en que hace esto es al desapilar pacientes toma el bool esHernia como valor 0 o 1, usándolo para añadir o no 50 al id inicial y 100 a la habitación para así conseguir el rango de valores deseado para cada enfermedad. Usa este bool también para comprobar en que cola deber ir e insertándola en la de menor pacientes comparando longitudes de ambas.</w:t>
+        <w:t xml:space="preserve">se encarga de sacar pacientes de la pila y colocarlos en las colas con menor número de pacientes según su enfermedad. Este método además asigna a los pacientes un ID (1-49 para apendicitis, 50-99 para hernia) y una habitación (101-199 apendicitis, 201-299 hernia). La forma en que hace esto es al </w:t>
+      </w:r>
+      <w:proofErr w:type="spellStart"/>
+      <w:r>
+        <w:rPr>
+          <w:sz w:val="24"/>
+          <w:szCs w:val="24"/>
+        </w:rPr>
+        <w:t>desapilar</w:t>
+      </w:r>
+      <w:proofErr w:type="spellEnd"/>
+      <w:r>
+        <w:rPr>
+          <w:sz w:val="24"/>
+          <w:szCs w:val="24"/>
+        </w:rPr>
+        <w:t xml:space="preserve"> pacientes toma el </w:t>
+      </w:r>
+      <w:proofErr w:type="spellStart"/>
+      <w:r>
+        <w:rPr>
+          <w:sz w:val="24"/>
+          <w:szCs w:val="24"/>
+        </w:rPr>
+        <w:t>bool</w:t>
+      </w:r>
+      <w:proofErr w:type="spellEnd"/>
+      <w:r>
+        <w:rPr>
+          <w:sz w:val="24"/>
+          <w:szCs w:val="24"/>
+        </w:rPr>
+        <w:t xml:space="preserve"> </w:t>
+      </w:r>
+      <w:proofErr w:type="spellStart"/>
+      <w:r>
+        <w:rPr>
+          <w:sz w:val="24"/>
+          <w:szCs w:val="24"/>
+        </w:rPr>
+        <w:t>esHernia</w:t>
+      </w:r>
+      <w:proofErr w:type="spellEnd"/>
+      <w:r>
+        <w:rPr>
+          <w:sz w:val="24"/>
+          <w:szCs w:val="24"/>
+        </w:rPr>
+        <w:t xml:space="preserve"> como valor 0 o 1, usándolo para añadir o no 50 al id inicial y 100 a la habitación para así conseguir el rango de valores deseado para cada enfermedad. Usa este </w:t>
+      </w:r>
+      <w:proofErr w:type="spellStart"/>
+      <w:r>
+        <w:rPr>
+          <w:sz w:val="24"/>
+          <w:szCs w:val="24"/>
+        </w:rPr>
+        <w:t>bool</w:t>
+      </w:r>
+      <w:proofErr w:type="spellEnd"/>
+      <w:r>
+        <w:rPr>
+          <w:sz w:val="24"/>
+          <w:szCs w:val="24"/>
+        </w:rPr>
+        <w:t xml:space="preserve"> también para comprobar en que cola deber ir e insertándola en la de menor pacientes comparando longitudes de ambas.</w:t>
       </w:r>
     </w:p>
     <w:p>
@@ -3865,7 +4492,23 @@
           <w:sz w:val="24"/>
           <w:szCs w:val="24"/>
         </w:rPr>
-        <w:t xml:space="preserve"> Para cada paciente se creará un bool representante de la enfermedad que tiene, hernia o apendicitis.</w:t>
+        <w:t xml:space="preserve"> Para cada paciente se creará un </w:t>
+      </w:r>
+      <w:proofErr w:type="spellStart"/>
+      <w:r>
+        <w:rPr>
+          <w:sz w:val="24"/>
+          <w:szCs w:val="24"/>
+        </w:rPr>
+        <w:t>bool</w:t>
+      </w:r>
+      <w:proofErr w:type="spellEnd"/>
+      <w:r>
+        <w:rPr>
+          <w:sz w:val="24"/>
+          <w:szCs w:val="24"/>
+        </w:rPr>
+        <w:t xml:space="preserve"> representante de la enfermedad que tiene, hernia o apendicitis.</w:t>
       </w:r>
       <w:r>
         <w:rPr>
@@ -3901,7 +4544,23 @@
           <w:sz w:val="24"/>
           <w:szCs w:val="24"/>
         </w:rPr>
-        <w:t xml:space="preserve"> podremos o consultar los datos de este pila o borrarlos, pero para continuar la simulación </w:t>
+        <w:t xml:space="preserve"> podremos o consultar los datos de </w:t>
+      </w:r>
+      <w:proofErr w:type="gramStart"/>
+      <w:r>
+        <w:rPr>
+          <w:sz w:val="24"/>
+          <w:szCs w:val="24"/>
+        </w:rPr>
+        <w:t>este pila</w:t>
+      </w:r>
+      <w:proofErr w:type="gramEnd"/>
+      <w:r>
+        <w:rPr>
+          <w:sz w:val="24"/>
+          <w:szCs w:val="24"/>
+        </w:rPr>
+        <w:t xml:space="preserve"> o borrarlos, pero para continuar la simulación </w:t>
       </w:r>
       <w:r>
         <w:rPr>
@@ -3916,7 +4575,23 @@
           <w:szCs w:val="24"/>
         </w:rPr>
         <w:lastRenderedPageBreak/>
-        <w:t>salas del hospital, representadas por la clase cola, de la cual habrá cuatro, dos por enfermedad. El paso de los pacientes a las colas se hará desapilando los pacientes uno a unos y añadiéndolos a las colas A y B de apendicitis, o C y D de hernias. Los pacientes se añadirán a la cola que tenga menos pacientes en ese momento.</w:t>
+        <w:t xml:space="preserve">salas del hospital, representadas por la clase cola, de la cual habrá cuatro, dos por enfermedad. El paso de los pacientes a las colas se hará </w:t>
+      </w:r>
+      <w:proofErr w:type="spellStart"/>
+      <w:r>
+        <w:rPr>
+          <w:sz w:val="24"/>
+          <w:szCs w:val="24"/>
+        </w:rPr>
+        <w:t>desapilando</w:t>
+      </w:r>
+      <w:proofErr w:type="spellEnd"/>
+      <w:r>
+        <w:rPr>
+          <w:sz w:val="24"/>
+          <w:szCs w:val="24"/>
+        </w:rPr>
+        <w:t xml:space="preserve"> los pacientes uno a unos y añadiéndolos a las colas A y B de apendicitis, o C y D de hernias. Los pacientes se añadirán a la cola que tenga menos pacientes en ese momento.</w:t>
       </w:r>
     </w:p>
     <w:p>
@@ -3967,7 +4642,23 @@
           <w:sz w:val="24"/>
           <w:szCs w:val="24"/>
         </w:rPr>
-        <w:t>Con esto concluye la simulación del hospital, las opciones que nos quedan aquí serán consultar los datos de pacientes en lista, mostrar los datos de el paciente de menor prioridad de apendicitis y mayor de hernia, o reiniciar el programa a su estado inicial borrando todos los datos de pacientes, pila, colas y listas.</w:t>
+        <w:t xml:space="preserve">Con esto concluye la simulación del hospital, las opciones que nos quedan aquí serán consultar los datos de pacientes en lista, mostrar los datos </w:t>
+      </w:r>
+      <w:proofErr w:type="spellStart"/>
+      <w:r>
+        <w:rPr>
+          <w:sz w:val="24"/>
+          <w:szCs w:val="24"/>
+        </w:rPr>
+        <w:t>de el</w:t>
+      </w:r>
+      <w:proofErr w:type="spellEnd"/>
+      <w:r>
+        <w:rPr>
+          <w:sz w:val="24"/>
+          <w:szCs w:val="24"/>
+        </w:rPr>
+        <w:t xml:space="preserve"> paciente de menor prioridad de apendicitis y mayor de hernia, o reiniciar el programa a su estado inicial borrando todos los datos de pacientes, pila, colas y listas.</w:t>
       </w:r>
     </w:p>
     <w:p>

</xml_diff>